<commit_message>
Completed project plan to be reviewed at next meeting where team members will clone repo. Final plan will be reviewed and confirmed at this meeting
</commit_message>
<xml_diff>
--- a/Hanbook Project Plan.docx
+++ b/Hanbook Project Plan.docx
@@ -2,6 +2,1228 @@
 <file path=word/document.xml><?xml version="1.0" encoding="utf-8"?>
 <w:document xmlns:wpc="http://schemas.microsoft.com/office/word/2010/wordprocessingCanvas" xmlns:cx="http://schemas.microsoft.com/office/drawing/2014/chartex" xmlns:cx1="http://schemas.microsoft.com/office/drawing/2015/9/8/chartex" xmlns:cx2="http://schemas.microsoft.com/office/drawing/2015/10/21/chartex" xmlns:cx3="http://schemas.microsoft.com/office/drawing/2016/5/9/chartex" xmlns:cx4="http://schemas.microsoft.com/office/drawing/2016/5/10/chartex" xmlns:cx5="http://schemas.microsoft.com/office/drawing/2016/5/11/chartex" xmlns:cx6="http://schemas.microsoft.com/office/drawing/2016/5/12/chartex" xmlns:cx7="http://schemas.microsoft.com/office/drawing/2016/5/13/chartex" xmlns:cx8="http://schemas.microsoft.com/office/drawing/2016/5/14/chartex" xmlns:mc="http://schemas.openxmlformats.org/markup-compatibility/2006" xmlns:aink="http://schemas.microsoft.com/office/drawing/2016/ink" xmlns:am3d="http://schemas.microsoft.com/office/drawing/2017/model3d" xmlns:o="urn:schemas-microsoft-com:office:office" xmlns:oel="http://schemas.microsoft.com/office/2019/extlst" xmlns:r="http://schemas.openxmlformats.org/officeDocument/2006/relationships" xmlns:m="http://schemas.openxmlformats.org/officeDocument/2006/math" xmlns:v="urn:schemas-microsoft-com:vml" xmlns:wp14="http://schemas.microsoft.com/office/word/2010/wordprocessingDrawing" xmlns:wp="http://schemas.openxmlformats.org/drawingml/2006/wordprocessingDrawing" xmlns:w10="urn:schemas-microsoft-com:office:word" xmlns:w="http://schemas.openxmlformats.org/wordprocessingml/2006/main" xmlns:w14="http://schemas.microsoft.com/office/word/2010/wordml" xmlns:w15="http://schemas.microsoft.com/office/word/2012/wordml" xmlns:w16cex="http://schemas.microsoft.com/office/word/2018/wordml/cex" xmlns:w16cid="http://schemas.microsoft.com/office/word/2016/wordml/cid" xmlns:w16="http://schemas.microsoft.com/office/word/2018/wordml" xmlns:w16du="http://schemas.microsoft.com/office/word/2023/wordml/word16du" xmlns:w16sdtdh="http://schemas.microsoft.com/office/word/2020/wordml/sdtdatahash" xmlns:w16sdtfl="http://schemas.microsoft.com/office/word/2024/wordml/sdtformatlock" xmlns:w16se="http://schemas.microsoft.com/office/word/2015/wordml/symex" xmlns:wpg="http://schemas.microsoft.com/office/word/2010/wordprocessingGroup" xmlns:wpi="http://schemas.microsoft.com/office/word/2010/wordprocessingInk" xmlns:wne="http://schemas.microsoft.com/office/word/2006/wordml" xmlns:wps="http://schemas.microsoft.com/office/word/2010/wordprocessingShape" mc:Ignorable="w14 w15 w16se w16cid w16 w16cex w16sdtdh w16sdtfl w16du wp14">
   <w:body>
+    <w:p>
+      <w:pPr>
+        <w:pStyle w:val="Heading1"/>
+        <w:rPr>
+          <w:rFonts w:ascii="Times New Roman" w:hAnsi="Times New Roman" w:cs="Times New Roman"/>
+          <w:color w:val="auto"/>
+        </w:rPr>
+      </w:pPr>
+      <w:r>
+        <w:rPr>
+          <w:rFonts w:ascii="Times New Roman" w:hAnsi="Times New Roman" w:cs="Times New Roman"/>
+          <w:color w:val="auto"/>
+        </w:rPr>
+        <w:t>Software Quality Assurance</w:t>
+      </w:r>
+      <w:r>
+        <w:rPr>
+          <w:rFonts w:ascii="Times New Roman" w:hAnsi="Times New Roman" w:cs="Times New Roman"/>
+          <w:color w:val="auto"/>
+        </w:rPr>
+        <w:t xml:space="preserve"> Assignment Report </w:t>
+      </w:r>
+    </w:p>
+    <w:p>
+      <w:pPr>
+        <w:pStyle w:val="Heading2"/>
+        <w:rPr>
+          <w:rFonts w:ascii="Times New Roman" w:hAnsi="Times New Roman" w:cs="Times New Roman"/>
+          <w:color w:val="auto"/>
+        </w:rPr>
+      </w:pPr>
+      <w:r>
+        <w:rPr>
+          <w:rFonts w:ascii="Times New Roman" w:hAnsi="Times New Roman" w:cs="Times New Roman"/>
+          <w:color w:val="auto"/>
+        </w:rPr>
+        <w:t>Mark Barrett – C21435904</w:t>
+      </w:r>
+    </w:p>
+    <w:p>
+      <w:pPr>
+        <w:pStyle w:val="Heading2"/>
+        <w:rPr>
+          <w:rFonts w:ascii="Times New Roman" w:hAnsi="Times New Roman" w:cs="Times New Roman"/>
+          <w:color w:val="auto"/>
+        </w:rPr>
+      </w:pPr>
+      <w:r>
+        <w:rPr>
+          <w:rFonts w:ascii="Times New Roman" w:hAnsi="Times New Roman" w:cs="Times New Roman"/>
+          <w:color w:val="auto"/>
+        </w:rPr>
+        <w:t>Sean Miller</w:t>
+      </w:r>
+      <w:r>
+        <w:rPr>
+          <w:rFonts w:ascii="Times New Roman" w:hAnsi="Times New Roman" w:cs="Times New Roman"/>
+          <w:color w:val="auto"/>
+        </w:rPr>
+        <w:t xml:space="preserve"> – C21435904 </w:t>
+      </w:r>
+    </w:p>
+    <w:p>
+      <w:pPr>
+        <w:pStyle w:val="Heading2"/>
+        <w:rPr>
+          <w:rFonts w:ascii="Times New Roman" w:hAnsi="Times New Roman" w:cs="Times New Roman"/>
+          <w:color w:val="auto"/>
+        </w:rPr>
+      </w:pPr>
+      <w:r>
+        <w:rPr>
+          <w:rFonts w:ascii="Times New Roman" w:hAnsi="Times New Roman" w:cs="Times New Roman"/>
+          <w:color w:val="auto"/>
+        </w:rPr>
+        <w:t>Emma Barbour</w:t>
+      </w:r>
+      <w:r>
+        <w:rPr>
+          <w:rFonts w:ascii="Times New Roman" w:hAnsi="Times New Roman" w:cs="Times New Roman"/>
+          <w:color w:val="auto"/>
+        </w:rPr>
+        <w:t xml:space="preserve"> – C21435904 </w:t>
+      </w:r>
+    </w:p>
+    <w:p>
+      <w:pPr>
+        <w:pStyle w:val="Heading2"/>
+        <w:rPr>
+          <w:rFonts w:ascii="Times New Roman" w:hAnsi="Times New Roman" w:cs="Times New Roman"/>
+          <w:color w:val="auto"/>
+        </w:rPr>
+      </w:pPr>
+      <w:r>
+        <w:rPr>
+          <w:rFonts w:ascii="Times New Roman" w:hAnsi="Times New Roman" w:cs="Times New Roman"/>
+          <w:color w:val="auto"/>
+        </w:rPr>
+        <w:t>Ma</w:t>
+      </w:r>
+      <w:r>
+        <w:rPr>
+          <w:rFonts w:ascii="Times New Roman" w:hAnsi="Times New Roman" w:cs="Times New Roman"/>
+          <w:color w:val="auto"/>
+        </w:rPr>
+        <w:t>y Fahey</w:t>
+      </w:r>
+      <w:r>
+        <w:rPr>
+          <w:rFonts w:ascii="Times New Roman" w:hAnsi="Times New Roman" w:cs="Times New Roman"/>
+          <w:color w:val="auto"/>
+        </w:rPr>
+        <w:t xml:space="preserve">– C21435904 </w:t>
+      </w:r>
+    </w:p>
+    <w:p>
+      <w:pPr>
+        <w:pStyle w:val="Subtitle"/>
+        <w:rPr>
+          <w:rFonts w:ascii="Times New Roman" w:hAnsi="Times New Roman" w:cs="Times New Roman"/>
+        </w:rPr>
+      </w:pPr>
+      <w:r>
+        <w:rPr>
+          <w:rFonts w:ascii="Times New Roman" w:hAnsi="Times New Roman" w:cs="Times New Roman"/>
+        </w:rPr>
+        <w:t xml:space="preserve">Group planning </w:t>
+      </w:r>
+    </w:p>
+    <w:p>
+      <w:pPr>
+        <w:spacing w:line="276" w:lineRule="auto"/>
+        <w:rPr>
+          <w:rFonts w:ascii="Times New Roman" w:hAnsi="Times New Roman" w:cs="Times New Roman"/>
+          <w:sz w:val="24"/>
+          <w:szCs w:val="24"/>
+        </w:rPr>
+      </w:pPr>
+      <w:r>
+        <w:rPr>
+          <w:rFonts w:ascii="Times New Roman" w:hAnsi="Times New Roman" w:cs="Times New Roman"/>
+          <w:sz w:val="24"/>
+          <w:szCs w:val="24"/>
+        </w:rPr>
+        <w:t xml:space="preserve">At the start of the project, the group met to </w:t>
+      </w:r>
+      <w:r>
+        <w:rPr>
+          <w:rFonts w:ascii="Times New Roman" w:hAnsi="Times New Roman" w:cs="Times New Roman"/>
+          <w:sz w:val="24"/>
+          <w:szCs w:val="24"/>
+        </w:rPr>
+        <w:t>review the</w:t>
+      </w:r>
+      <w:r>
+        <w:rPr>
+          <w:rFonts w:ascii="Times New Roman" w:hAnsi="Times New Roman" w:cs="Times New Roman"/>
+          <w:sz w:val="24"/>
+          <w:szCs w:val="24"/>
+        </w:rPr>
+        <w:t xml:space="preserve"> core requirements of the </w:t>
+      </w:r>
+      <w:r>
+        <w:rPr>
+          <w:rFonts w:ascii="Times New Roman" w:hAnsi="Times New Roman" w:cs="Times New Roman"/>
+          <w:sz w:val="24"/>
+          <w:szCs w:val="24"/>
+        </w:rPr>
+        <w:t>assignment</w:t>
+      </w:r>
+      <w:r>
+        <w:rPr>
+          <w:rFonts w:ascii="Times New Roman" w:hAnsi="Times New Roman" w:cs="Times New Roman"/>
+          <w:sz w:val="24"/>
+          <w:szCs w:val="24"/>
+        </w:rPr>
+        <w:t xml:space="preserve"> and </w:t>
+      </w:r>
+      <w:r>
+        <w:rPr>
+          <w:rFonts w:ascii="Times New Roman" w:hAnsi="Times New Roman" w:cs="Times New Roman"/>
+          <w:sz w:val="24"/>
+          <w:szCs w:val="24"/>
+        </w:rPr>
+        <w:t>brainstorm some topics</w:t>
+      </w:r>
+      <w:r>
+        <w:rPr>
+          <w:rFonts w:ascii="Times New Roman" w:hAnsi="Times New Roman" w:cs="Times New Roman"/>
+          <w:sz w:val="24"/>
+          <w:szCs w:val="24"/>
+        </w:rPr>
+        <w:t xml:space="preserve">. </w:t>
+      </w:r>
+      <w:r>
+        <w:rPr>
+          <w:rFonts w:ascii="Times New Roman" w:hAnsi="Times New Roman" w:cs="Times New Roman"/>
+          <w:sz w:val="24"/>
+          <w:szCs w:val="24"/>
+        </w:rPr>
+        <w:t xml:space="preserve">We </w:t>
+      </w:r>
+      <w:r>
+        <w:rPr>
+          <w:rFonts w:ascii="Times New Roman" w:hAnsi="Times New Roman" w:cs="Times New Roman"/>
+          <w:sz w:val="24"/>
+          <w:szCs w:val="24"/>
+        </w:rPr>
+        <w:t xml:space="preserve">reviewed the lecture </w:t>
+      </w:r>
+      <w:proofErr w:type="gramStart"/>
+      <w:r>
+        <w:rPr>
+          <w:rFonts w:ascii="Times New Roman" w:hAnsi="Times New Roman" w:cs="Times New Roman"/>
+          <w:sz w:val="24"/>
+          <w:szCs w:val="24"/>
+        </w:rPr>
+        <w:t>notes, and</w:t>
+      </w:r>
+      <w:proofErr w:type="gramEnd"/>
+      <w:r>
+        <w:rPr>
+          <w:rFonts w:ascii="Times New Roman" w:hAnsi="Times New Roman" w:cs="Times New Roman"/>
+          <w:sz w:val="24"/>
+          <w:szCs w:val="24"/>
+        </w:rPr>
+        <w:t xml:space="preserve"> talked about our experiences on internship to </w:t>
+      </w:r>
+      <w:r>
+        <w:rPr>
+          <w:rFonts w:ascii="Times New Roman" w:hAnsi="Times New Roman" w:cs="Times New Roman"/>
+          <w:sz w:val="24"/>
+          <w:szCs w:val="24"/>
+        </w:rPr>
+        <w:t xml:space="preserve">decide on a final topic. Our topics are </w:t>
+      </w:r>
+      <w:r>
+        <w:rPr>
+          <w:rFonts w:ascii="Times New Roman" w:hAnsi="Times New Roman" w:cs="Times New Roman"/>
+          <w:sz w:val="24"/>
+          <w:szCs w:val="24"/>
+        </w:rPr>
+        <w:t>Task estimation in Scrum, Code reviews, and</w:t>
+      </w:r>
+      <w:r>
+        <w:rPr>
+          <w:rFonts w:ascii="Times New Roman" w:hAnsi="Times New Roman" w:cs="Times New Roman"/>
+          <w:sz w:val="24"/>
+          <w:szCs w:val="24"/>
+        </w:rPr>
+        <w:t xml:space="preserve"> </w:t>
+      </w:r>
+      <w:proofErr w:type="gramStart"/>
+      <w:r>
+        <w:rPr>
+          <w:rFonts w:ascii="Times New Roman" w:hAnsi="Times New Roman" w:cs="Times New Roman"/>
+          <w:sz w:val="24"/>
+          <w:szCs w:val="24"/>
+        </w:rPr>
+        <w:t>Writing</w:t>
+      </w:r>
+      <w:proofErr w:type="gramEnd"/>
+      <w:r>
+        <w:rPr>
+          <w:rFonts w:ascii="Times New Roman" w:hAnsi="Times New Roman" w:cs="Times New Roman"/>
+          <w:sz w:val="24"/>
+          <w:szCs w:val="24"/>
+        </w:rPr>
+        <w:t xml:space="preserve"> maintainable code with clean code practices. We decided on this final topic </w:t>
+      </w:r>
+      <w:r>
+        <w:rPr>
+          <w:rFonts w:ascii="Times New Roman" w:hAnsi="Times New Roman" w:cs="Times New Roman"/>
+          <w:sz w:val="24"/>
+          <w:szCs w:val="24"/>
+        </w:rPr>
+        <w:t>because “</w:t>
+      </w:r>
+      <w:r>
+        <w:rPr>
+          <w:rFonts w:ascii="Times New Roman" w:hAnsi="Times New Roman" w:cs="Times New Roman"/>
+          <w:sz w:val="24"/>
+          <w:szCs w:val="24"/>
+        </w:rPr>
+        <w:t>u</w:t>
+      </w:r>
+      <w:r>
+        <w:rPr>
+          <w:rFonts w:ascii="Times New Roman" w:hAnsi="Times New Roman" w:cs="Times New Roman"/>
+          <w:sz w:val="24"/>
+          <w:szCs w:val="24"/>
+        </w:rPr>
+        <w:t>p to now each engineer on the team has been doing things their own way</w:t>
+      </w:r>
+      <w:r>
+        <w:rPr>
+          <w:rFonts w:ascii="Times New Roman" w:hAnsi="Times New Roman" w:cs="Times New Roman"/>
+          <w:sz w:val="24"/>
+          <w:szCs w:val="24"/>
+        </w:rPr>
+        <w:t xml:space="preserve">”. </w:t>
+      </w:r>
+      <w:r>
+        <w:rPr>
+          <w:rFonts w:ascii="Times New Roman" w:hAnsi="Times New Roman" w:cs="Times New Roman"/>
+          <w:sz w:val="24"/>
+          <w:szCs w:val="24"/>
+        </w:rPr>
+        <w:t xml:space="preserve">This has resulted </w:t>
+      </w:r>
+      <w:r>
+        <w:rPr>
+          <w:rFonts w:ascii="Times New Roman" w:hAnsi="Times New Roman" w:cs="Times New Roman"/>
+          <w:sz w:val="24"/>
+          <w:szCs w:val="24"/>
+        </w:rPr>
+        <w:t xml:space="preserve">unpredictable process and a lot of defects. </w:t>
+      </w:r>
+      <w:r>
+        <w:rPr>
+          <w:rFonts w:ascii="Times New Roman" w:hAnsi="Times New Roman" w:cs="Times New Roman"/>
+          <w:sz w:val="24"/>
+          <w:szCs w:val="24"/>
+        </w:rPr>
+        <w:t xml:space="preserve">This handbook will aim to align the </w:t>
+      </w:r>
+      <w:r>
+        <w:rPr>
+          <w:rFonts w:ascii="Times New Roman" w:hAnsi="Times New Roman" w:cs="Times New Roman"/>
+          <w:sz w:val="24"/>
+          <w:szCs w:val="24"/>
+        </w:rPr>
+        <w:t xml:space="preserve">engineer’s </w:t>
+      </w:r>
+      <w:r>
+        <w:rPr>
+          <w:rFonts w:ascii="Times New Roman" w:hAnsi="Times New Roman" w:cs="Times New Roman"/>
+          <w:sz w:val="24"/>
+          <w:szCs w:val="24"/>
+        </w:rPr>
+        <w:t xml:space="preserve">practices </w:t>
+      </w:r>
+      <w:r>
+        <w:rPr>
+          <w:rFonts w:ascii="Times New Roman" w:hAnsi="Times New Roman" w:cs="Times New Roman"/>
+          <w:sz w:val="24"/>
+          <w:szCs w:val="24"/>
+        </w:rPr>
+        <w:t xml:space="preserve">and promote more teamwork </w:t>
+      </w:r>
+      <w:r>
+        <w:rPr>
+          <w:rFonts w:ascii="Times New Roman" w:hAnsi="Times New Roman" w:cs="Times New Roman"/>
+          <w:sz w:val="24"/>
+          <w:szCs w:val="24"/>
+        </w:rPr>
+        <w:t>with</w:t>
+      </w:r>
+      <w:r>
+        <w:rPr>
+          <w:rFonts w:ascii="Times New Roman" w:hAnsi="Times New Roman" w:cs="Times New Roman"/>
+          <w:sz w:val="24"/>
+          <w:szCs w:val="24"/>
+        </w:rPr>
+        <w:t xml:space="preserve"> cleaner,</w:t>
+      </w:r>
+      <w:r>
+        <w:rPr>
+          <w:rFonts w:ascii="Times New Roman" w:hAnsi="Times New Roman" w:cs="Times New Roman"/>
+          <w:sz w:val="24"/>
+          <w:szCs w:val="24"/>
+        </w:rPr>
+        <w:t xml:space="preserve"> better, </w:t>
+      </w:r>
+      <w:r>
+        <w:rPr>
+          <w:rFonts w:ascii="Times New Roman" w:hAnsi="Times New Roman" w:cs="Times New Roman"/>
+          <w:sz w:val="24"/>
+          <w:szCs w:val="24"/>
+        </w:rPr>
+        <w:t xml:space="preserve">and </w:t>
+      </w:r>
+      <w:r>
+        <w:rPr>
+          <w:rFonts w:ascii="Times New Roman" w:hAnsi="Times New Roman" w:cs="Times New Roman"/>
+          <w:sz w:val="24"/>
+          <w:szCs w:val="24"/>
+        </w:rPr>
+        <w:t xml:space="preserve">more maintainable code. </w:t>
+      </w:r>
+      <w:r>
+        <w:rPr>
+          <w:rFonts w:ascii="Times New Roman" w:hAnsi="Times New Roman" w:cs="Times New Roman"/>
+          <w:sz w:val="24"/>
+          <w:szCs w:val="24"/>
+        </w:rPr>
+        <w:t>During this initial meeting, w</w:t>
+      </w:r>
+      <w:r>
+        <w:rPr>
+          <w:rFonts w:ascii="Times New Roman" w:hAnsi="Times New Roman" w:cs="Times New Roman"/>
+          <w:sz w:val="24"/>
+          <w:szCs w:val="24"/>
+        </w:rPr>
+        <w:t>e completed the relevant lab from week 6 as a group</w:t>
+      </w:r>
+      <w:r>
+        <w:rPr>
+          <w:rFonts w:ascii="Times New Roman" w:hAnsi="Times New Roman" w:cs="Times New Roman"/>
+          <w:sz w:val="24"/>
+          <w:szCs w:val="24"/>
+        </w:rPr>
+        <w:t xml:space="preserve"> to get more comfortable with git and GitHub.</w:t>
+      </w:r>
+      <w:r>
+        <w:rPr>
+          <w:rFonts w:ascii="Times New Roman" w:hAnsi="Times New Roman" w:cs="Times New Roman"/>
+          <w:sz w:val="24"/>
+          <w:szCs w:val="24"/>
+        </w:rPr>
+        <w:t xml:space="preserve"> Our plan is to follow trunk-based development, use feature branches for each topic, and create pull requests </w:t>
+      </w:r>
+      <w:r>
+        <w:rPr>
+          <w:rFonts w:ascii="Times New Roman" w:hAnsi="Times New Roman" w:cs="Times New Roman"/>
+          <w:sz w:val="24"/>
+          <w:szCs w:val="24"/>
+        </w:rPr>
+        <w:t>to</w:t>
+      </w:r>
+      <w:r>
+        <w:rPr>
+          <w:rFonts w:ascii="Times New Roman" w:hAnsi="Times New Roman" w:cs="Times New Roman"/>
+          <w:sz w:val="24"/>
+          <w:szCs w:val="24"/>
+        </w:rPr>
+        <w:t xml:space="preserve"> review </w:t>
+      </w:r>
+      <w:proofErr w:type="spellStart"/>
+      <w:r>
+        <w:rPr>
+          <w:rFonts w:ascii="Times New Roman" w:hAnsi="Times New Roman" w:cs="Times New Roman"/>
+          <w:sz w:val="24"/>
+          <w:szCs w:val="24"/>
+        </w:rPr>
+        <w:t xml:space="preserve">each </w:t>
+      </w:r>
+      <w:proofErr w:type="gramStart"/>
+      <w:r>
+        <w:rPr>
+          <w:rFonts w:ascii="Times New Roman" w:hAnsi="Times New Roman" w:cs="Times New Roman"/>
+          <w:sz w:val="24"/>
+          <w:szCs w:val="24"/>
+        </w:rPr>
+        <w:t>others</w:t>
+      </w:r>
+      <w:proofErr w:type="spellEnd"/>
+      <w:proofErr w:type="gramEnd"/>
+      <w:r>
+        <w:rPr>
+          <w:rFonts w:ascii="Times New Roman" w:hAnsi="Times New Roman" w:cs="Times New Roman"/>
+          <w:sz w:val="24"/>
+          <w:szCs w:val="24"/>
+        </w:rPr>
+        <w:t xml:space="preserve"> work </w:t>
+      </w:r>
+      <w:r>
+        <w:rPr>
+          <w:rFonts w:ascii="Times New Roman" w:hAnsi="Times New Roman" w:cs="Times New Roman"/>
+          <w:sz w:val="24"/>
+          <w:szCs w:val="24"/>
+        </w:rPr>
+        <w:t>before</w:t>
+      </w:r>
+      <w:r>
+        <w:rPr>
+          <w:rFonts w:ascii="Times New Roman" w:hAnsi="Times New Roman" w:cs="Times New Roman"/>
+          <w:sz w:val="24"/>
+          <w:szCs w:val="24"/>
+        </w:rPr>
+        <w:t xml:space="preserve"> finally</w:t>
+      </w:r>
+      <w:r>
+        <w:rPr>
+          <w:rFonts w:ascii="Times New Roman" w:hAnsi="Times New Roman" w:cs="Times New Roman"/>
+          <w:sz w:val="24"/>
+          <w:szCs w:val="24"/>
+        </w:rPr>
+        <w:t xml:space="preserve"> merging to main.</w:t>
+      </w:r>
+      <w:r>
+        <w:rPr>
+          <w:rFonts w:ascii="Times New Roman" w:hAnsi="Times New Roman" w:cs="Times New Roman"/>
+          <w:sz w:val="24"/>
+          <w:szCs w:val="24"/>
+        </w:rPr>
+        <w:t xml:space="preserve"> </w:t>
+      </w:r>
+    </w:p>
+    <w:p>
+      <w:pPr>
+        <w:pStyle w:val="Subtitle"/>
+        <w:rPr>
+          <w:rFonts w:ascii="Times New Roman" w:hAnsi="Times New Roman" w:cs="Times New Roman"/>
+        </w:rPr>
+      </w:pPr>
+      <w:r>
+        <w:rPr>
+          <w:rFonts w:ascii="Times New Roman" w:hAnsi="Times New Roman" w:cs="Times New Roman"/>
+        </w:rPr>
+        <w:t xml:space="preserve">Planned </w:t>
+      </w:r>
+      <w:r>
+        <w:rPr>
+          <w:rFonts w:ascii="Times New Roman" w:hAnsi="Times New Roman" w:cs="Times New Roman"/>
+        </w:rPr>
+        <w:t>Tasks</w:t>
+      </w:r>
+    </w:p>
+    <w:tbl>
+      <w:tblPr>
+        <w:tblStyle w:val="LightList-Accent3"/>
+        <w:tblW w:w="9182" w:type="dxa"/>
+        <w:tblLook w:val="0620" w:firstRow="1" w:lastRow="0" w:firstColumn="0" w:lastColumn="0" w:noHBand="1" w:noVBand="1"/>
+      </w:tblPr>
+      <w:tblGrid>
+        <w:gridCol w:w="6479"/>
+        <w:gridCol w:w="2703"/>
+      </w:tblGrid>
+      <w:tr>
+        <w:trPr>
+          <w:cnfStyle w:val="100000000000" w:firstRow="1" w:lastRow="0" w:firstColumn="0" w:lastColumn="0" w:oddVBand="0" w:evenVBand="0" w:oddHBand="0" w:evenHBand="0" w:firstRowFirstColumn="0" w:firstRowLastColumn="0" w:lastRowFirstColumn="0" w:lastRowLastColumn="0"/>
+          <w:trHeight w:val="483"/>
+        </w:trPr>
+        <w:tc>
+          <w:tcPr>
+            <w:tcW w:w="6479" w:type="dxa"/>
+            <w:shd w:val="clear" w:color="auto" w:fill="ADADAD" w:themeFill="background2" w:themeFillShade="BF"/>
+          </w:tcPr>
+          <w:p>
+            <w:pPr>
+              <w:spacing w:line="276" w:lineRule="auto"/>
+              <w:rPr>
+                <w:rFonts w:ascii="Times New Roman" w:hAnsi="Times New Roman" w:cs="Times New Roman"/>
+                <w:color w:val="auto"/>
+                <w:sz w:val="24"/>
+                <w:szCs w:val="24"/>
+              </w:rPr>
+            </w:pPr>
+            <w:r>
+              <w:rPr>
+                <w:rFonts w:ascii="Times New Roman" w:hAnsi="Times New Roman" w:cs="Times New Roman"/>
+                <w:color w:val="auto"/>
+                <w:sz w:val="24"/>
+                <w:szCs w:val="24"/>
+              </w:rPr>
+              <w:t>Tasks</w:t>
+            </w:r>
+          </w:p>
+        </w:tc>
+        <w:tc>
+          <w:tcPr>
+            <w:tcW w:w="2703" w:type="dxa"/>
+            <w:shd w:val="clear" w:color="auto" w:fill="ADADAD" w:themeFill="background2" w:themeFillShade="BF"/>
+          </w:tcPr>
+          <w:p>
+            <w:pPr>
+              <w:spacing w:line="276" w:lineRule="auto"/>
+              <w:rPr>
+                <w:rFonts w:ascii="Times New Roman" w:hAnsi="Times New Roman" w:cs="Times New Roman"/>
+                <w:color w:val="auto"/>
+                <w:sz w:val="24"/>
+                <w:szCs w:val="24"/>
+              </w:rPr>
+            </w:pPr>
+            <w:r>
+              <w:rPr>
+                <w:rFonts w:ascii="Times New Roman" w:hAnsi="Times New Roman" w:cs="Times New Roman"/>
+                <w:color w:val="auto"/>
+                <w:sz w:val="24"/>
+                <w:szCs w:val="24"/>
+              </w:rPr>
+              <w:t>Member</w:t>
+            </w:r>
+            <w:r>
+              <w:rPr>
+                <w:rFonts w:ascii="Times New Roman" w:hAnsi="Times New Roman" w:cs="Times New Roman"/>
+                <w:color w:val="auto"/>
+                <w:sz w:val="24"/>
+                <w:szCs w:val="24"/>
+              </w:rPr>
+              <w:t>s</w:t>
+            </w:r>
+          </w:p>
+        </w:tc>
+      </w:tr>
+      <w:tr>
+        <w:trPr>
+          <w:trHeight w:val="483"/>
+        </w:trPr>
+        <w:tc>
+          <w:tcPr>
+            <w:tcW w:w="6479" w:type="dxa"/>
+          </w:tcPr>
+          <w:p>
+            <w:pPr>
+              <w:spacing w:line="276" w:lineRule="auto"/>
+              <w:rPr>
+                <w:rFonts w:ascii="Times New Roman" w:hAnsi="Times New Roman" w:cs="Times New Roman"/>
+                <w:sz w:val="24"/>
+                <w:szCs w:val="24"/>
+              </w:rPr>
+            </w:pPr>
+            <w:r>
+              <w:rPr>
+                <w:rFonts w:ascii="Times New Roman" w:hAnsi="Times New Roman" w:cs="Times New Roman"/>
+                <w:sz w:val="24"/>
+                <w:szCs w:val="24"/>
+              </w:rPr>
+              <w:t>Brainstorming and initial planning</w:t>
+            </w:r>
+          </w:p>
+        </w:tc>
+        <w:tc>
+          <w:tcPr>
+            <w:tcW w:w="2703" w:type="dxa"/>
+          </w:tcPr>
+          <w:p>
+            <w:pPr>
+              <w:spacing w:line="276" w:lineRule="auto"/>
+              <w:rPr>
+                <w:rFonts w:ascii="Times New Roman" w:hAnsi="Times New Roman" w:cs="Times New Roman"/>
+                <w:sz w:val="24"/>
+                <w:szCs w:val="24"/>
+              </w:rPr>
+            </w:pPr>
+            <w:r>
+              <w:rPr>
+                <w:rFonts w:ascii="Times New Roman" w:hAnsi="Times New Roman" w:cs="Times New Roman"/>
+                <w:sz w:val="24"/>
+                <w:szCs w:val="24"/>
+              </w:rPr>
+              <w:t>All</w:t>
+            </w:r>
+          </w:p>
+        </w:tc>
+      </w:tr>
+      <w:tr>
+        <w:trPr>
+          <w:trHeight w:val="483"/>
+        </w:trPr>
+        <w:tc>
+          <w:tcPr>
+            <w:tcW w:w="6479" w:type="dxa"/>
+          </w:tcPr>
+          <w:p>
+            <w:pPr>
+              <w:spacing w:line="276" w:lineRule="auto"/>
+              <w:rPr>
+                <w:rFonts w:ascii="Times New Roman" w:hAnsi="Times New Roman" w:cs="Times New Roman"/>
+                <w:sz w:val="24"/>
+                <w:szCs w:val="24"/>
+              </w:rPr>
+            </w:pPr>
+            <w:r>
+              <w:rPr>
+                <w:rFonts w:ascii="Times New Roman" w:hAnsi="Times New Roman" w:cs="Times New Roman"/>
+                <w:sz w:val="24"/>
+                <w:szCs w:val="24"/>
+              </w:rPr>
+              <w:t>Project Plan creation</w:t>
+            </w:r>
+          </w:p>
+        </w:tc>
+        <w:tc>
+          <w:tcPr>
+            <w:tcW w:w="2703" w:type="dxa"/>
+          </w:tcPr>
+          <w:p>
+            <w:pPr>
+              <w:spacing w:line="276" w:lineRule="auto"/>
+              <w:rPr>
+                <w:rFonts w:ascii="Times New Roman" w:hAnsi="Times New Roman" w:cs="Times New Roman"/>
+                <w:sz w:val="24"/>
+                <w:szCs w:val="24"/>
+              </w:rPr>
+            </w:pPr>
+            <w:r>
+              <w:rPr>
+                <w:rFonts w:ascii="Times New Roman" w:hAnsi="Times New Roman" w:cs="Times New Roman"/>
+                <w:sz w:val="24"/>
+                <w:szCs w:val="24"/>
+              </w:rPr>
+              <w:t>Mark</w:t>
+            </w:r>
+          </w:p>
+        </w:tc>
+      </w:tr>
+      <w:tr>
+        <w:trPr>
+          <w:trHeight w:val="483"/>
+        </w:trPr>
+        <w:tc>
+          <w:tcPr>
+            <w:tcW w:w="6479" w:type="dxa"/>
+          </w:tcPr>
+          <w:p>
+            <w:pPr>
+              <w:spacing w:line="276" w:lineRule="auto"/>
+              <w:rPr>
+                <w:rFonts w:ascii="Times New Roman" w:hAnsi="Times New Roman" w:cs="Times New Roman"/>
+                <w:sz w:val="24"/>
+                <w:szCs w:val="24"/>
+              </w:rPr>
+            </w:pPr>
+            <w:r>
+              <w:rPr>
+                <w:rFonts w:ascii="Times New Roman" w:hAnsi="Times New Roman" w:cs="Times New Roman"/>
+                <w:sz w:val="24"/>
+                <w:szCs w:val="24"/>
+              </w:rPr>
+              <w:t xml:space="preserve">Create </w:t>
+            </w:r>
+            <w:r>
+              <w:rPr>
+                <w:rFonts w:ascii="Times New Roman" w:hAnsi="Times New Roman" w:cs="Times New Roman"/>
+                <w:sz w:val="24"/>
+                <w:szCs w:val="24"/>
+              </w:rPr>
+              <w:t xml:space="preserve">files, </w:t>
+            </w:r>
+            <w:r>
+              <w:rPr>
+                <w:rFonts w:ascii="Times New Roman" w:hAnsi="Times New Roman" w:cs="Times New Roman"/>
+                <w:sz w:val="24"/>
+                <w:szCs w:val="24"/>
+              </w:rPr>
+              <w:t>folde</w:t>
+            </w:r>
+            <w:r>
+              <w:rPr>
+                <w:rFonts w:ascii="Times New Roman" w:hAnsi="Times New Roman" w:cs="Times New Roman"/>
+                <w:sz w:val="24"/>
+                <w:szCs w:val="24"/>
+              </w:rPr>
+              <w:t>rs, and repository</w:t>
+            </w:r>
+          </w:p>
+        </w:tc>
+        <w:tc>
+          <w:tcPr>
+            <w:tcW w:w="2703" w:type="dxa"/>
+          </w:tcPr>
+          <w:p>
+            <w:pPr>
+              <w:spacing w:line="276" w:lineRule="auto"/>
+              <w:rPr>
+                <w:rFonts w:ascii="Times New Roman" w:hAnsi="Times New Roman" w:cs="Times New Roman"/>
+                <w:sz w:val="24"/>
+                <w:szCs w:val="24"/>
+              </w:rPr>
+            </w:pPr>
+            <w:r>
+              <w:rPr>
+                <w:rFonts w:ascii="Times New Roman" w:hAnsi="Times New Roman" w:cs="Times New Roman"/>
+                <w:sz w:val="24"/>
+                <w:szCs w:val="24"/>
+              </w:rPr>
+              <w:t>Mark</w:t>
+            </w:r>
+          </w:p>
+        </w:tc>
+      </w:tr>
+      <w:tr>
+        <w:trPr>
+          <w:trHeight w:val="483"/>
+        </w:trPr>
+        <w:tc>
+          <w:tcPr>
+            <w:tcW w:w="6479" w:type="dxa"/>
+          </w:tcPr>
+          <w:p>
+            <w:pPr>
+              <w:spacing w:line="276" w:lineRule="auto"/>
+              <w:rPr>
+                <w:rFonts w:ascii="Times New Roman" w:hAnsi="Times New Roman" w:cs="Times New Roman"/>
+                <w:sz w:val="24"/>
+                <w:szCs w:val="24"/>
+              </w:rPr>
+            </w:pPr>
+            <w:r>
+              <w:rPr>
+                <w:rFonts w:ascii="Times New Roman" w:hAnsi="Times New Roman" w:cs="Times New Roman"/>
+                <w:sz w:val="24"/>
+                <w:szCs w:val="24"/>
+              </w:rPr>
+              <w:t>Review markdown language for better understanding</w:t>
+            </w:r>
+          </w:p>
+        </w:tc>
+        <w:tc>
+          <w:tcPr>
+            <w:tcW w:w="2703" w:type="dxa"/>
+          </w:tcPr>
+          <w:p>
+            <w:pPr>
+              <w:spacing w:line="276" w:lineRule="auto"/>
+              <w:rPr>
+                <w:rFonts w:ascii="Times New Roman" w:hAnsi="Times New Roman" w:cs="Times New Roman"/>
+                <w:sz w:val="24"/>
+                <w:szCs w:val="24"/>
+              </w:rPr>
+            </w:pPr>
+            <w:r>
+              <w:rPr>
+                <w:rFonts w:ascii="Times New Roman" w:hAnsi="Times New Roman" w:cs="Times New Roman"/>
+                <w:sz w:val="24"/>
+                <w:szCs w:val="24"/>
+              </w:rPr>
+              <w:t>All</w:t>
+            </w:r>
+          </w:p>
+        </w:tc>
+      </w:tr>
+      <w:tr>
+        <w:trPr>
+          <w:trHeight w:val="483"/>
+        </w:trPr>
+        <w:tc>
+          <w:tcPr>
+            <w:tcW w:w="6479" w:type="dxa"/>
+          </w:tcPr>
+          <w:p>
+            <w:pPr>
+              <w:spacing w:line="276" w:lineRule="auto"/>
+              <w:rPr>
+                <w:rFonts w:ascii="Times New Roman" w:hAnsi="Times New Roman" w:cs="Times New Roman"/>
+                <w:sz w:val="24"/>
+                <w:szCs w:val="24"/>
+              </w:rPr>
+            </w:pPr>
+            <w:r>
+              <w:rPr>
+                <w:rFonts w:ascii="Times New Roman" w:hAnsi="Times New Roman" w:cs="Times New Roman"/>
+                <w:sz w:val="24"/>
+                <w:szCs w:val="24"/>
+              </w:rPr>
+              <w:t xml:space="preserve">Task Estimation </w:t>
+            </w:r>
+            <w:r>
+              <w:rPr>
+                <w:rFonts w:ascii="Times New Roman" w:hAnsi="Times New Roman" w:cs="Times New Roman"/>
+                <w:sz w:val="24"/>
+                <w:szCs w:val="24"/>
+              </w:rPr>
+              <w:t>–</w:t>
+            </w:r>
+            <w:r>
+              <w:rPr>
+                <w:rFonts w:ascii="Times New Roman" w:hAnsi="Times New Roman" w:cs="Times New Roman"/>
+                <w:sz w:val="24"/>
+                <w:szCs w:val="24"/>
+              </w:rPr>
+              <w:t xml:space="preserve"> </w:t>
+            </w:r>
+            <w:r>
+              <w:rPr>
+                <w:rFonts w:ascii="Times New Roman" w:hAnsi="Times New Roman" w:cs="Times New Roman"/>
+                <w:sz w:val="24"/>
+                <w:szCs w:val="24"/>
+              </w:rPr>
+              <w:t xml:space="preserve">Look for </w:t>
+            </w:r>
+            <w:r>
+              <w:rPr>
+                <w:rFonts w:ascii="Times New Roman" w:hAnsi="Times New Roman" w:cs="Times New Roman"/>
+                <w:sz w:val="24"/>
+                <w:szCs w:val="24"/>
+              </w:rPr>
+              <w:t>re</w:t>
+            </w:r>
+            <w:r>
+              <w:rPr>
+                <w:rFonts w:ascii="Times New Roman" w:hAnsi="Times New Roman" w:cs="Times New Roman"/>
+                <w:sz w:val="24"/>
+                <w:szCs w:val="24"/>
+              </w:rPr>
+              <w:t>sources</w:t>
+            </w:r>
+          </w:p>
+        </w:tc>
+        <w:tc>
+          <w:tcPr>
+            <w:tcW w:w="2703" w:type="dxa"/>
+          </w:tcPr>
+          <w:p>
+            <w:pPr>
+              <w:spacing w:line="276" w:lineRule="auto"/>
+              <w:rPr>
+                <w:rFonts w:ascii="Times New Roman" w:hAnsi="Times New Roman" w:cs="Times New Roman"/>
+                <w:sz w:val="24"/>
+                <w:szCs w:val="24"/>
+              </w:rPr>
+            </w:pPr>
+            <w:r>
+              <w:rPr>
+                <w:rFonts w:ascii="Times New Roman" w:hAnsi="Times New Roman" w:cs="Times New Roman"/>
+                <w:sz w:val="24"/>
+                <w:szCs w:val="24"/>
+              </w:rPr>
+              <w:t>Decided at next meeting</w:t>
+            </w:r>
+          </w:p>
+        </w:tc>
+      </w:tr>
+      <w:tr>
+        <w:trPr>
+          <w:trHeight w:val="483"/>
+        </w:trPr>
+        <w:tc>
+          <w:tcPr>
+            <w:tcW w:w="6479" w:type="dxa"/>
+          </w:tcPr>
+          <w:p>
+            <w:pPr>
+              <w:spacing w:line="276" w:lineRule="auto"/>
+              <w:rPr>
+                <w:rFonts w:ascii="Times New Roman" w:hAnsi="Times New Roman" w:cs="Times New Roman"/>
+                <w:sz w:val="24"/>
+                <w:szCs w:val="24"/>
+              </w:rPr>
+            </w:pPr>
+            <w:r>
+              <w:rPr>
+                <w:rFonts w:ascii="Times New Roman" w:hAnsi="Times New Roman" w:cs="Times New Roman"/>
+                <w:sz w:val="24"/>
+                <w:szCs w:val="24"/>
+              </w:rPr>
+              <w:t>Task Estimation – Write the section</w:t>
+            </w:r>
+          </w:p>
+        </w:tc>
+        <w:tc>
+          <w:tcPr>
+            <w:tcW w:w="2703" w:type="dxa"/>
+          </w:tcPr>
+          <w:p>
+            <w:pPr>
+              <w:spacing w:line="276" w:lineRule="auto"/>
+              <w:rPr>
+                <w:rFonts w:ascii="Times New Roman" w:hAnsi="Times New Roman" w:cs="Times New Roman"/>
+                <w:sz w:val="24"/>
+                <w:szCs w:val="24"/>
+              </w:rPr>
+            </w:pPr>
+            <w:r>
+              <w:rPr>
+                <w:rFonts w:ascii="Times New Roman" w:hAnsi="Times New Roman" w:cs="Times New Roman"/>
+                <w:sz w:val="24"/>
+                <w:szCs w:val="24"/>
+              </w:rPr>
+              <w:t>Decided at next meeting</w:t>
+            </w:r>
+          </w:p>
+        </w:tc>
+      </w:tr>
+      <w:tr>
+        <w:trPr>
+          <w:trHeight w:val="483"/>
+        </w:trPr>
+        <w:tc>
+          <w:tcPr>
+            <w:tcW w:w="6479" w:type="dxa"/>
+          </w:tcPr>
+          <w:p>
+            <w:pPr>
+              <w:spacing w:line="276" w:lineRule="auto"/>
+              <w:rPr>
+                <w:rFonts w:ascii="Times New Roman" w:hAnsi="Times New Roman" w:cs="Times New Roman"/>
+                <w:sz w:val="24"/>
+                <w:szCs w:val="24"/>
+              </w:rPr>
+            </w:pPr>
+            <w:r>
+              <w:rPr>
+                <w:rFonts w:ascii="Times New Roman" w:hAnsi="Times New Roman" w:cs="Times New Roman"/>
+                <w:sz w:val="24"/>
+                <w:szCs w:val="24"/>
+              </w:rPr>
+              <w:t>Code review – Look for resources</w:t>
+            </w:r>
+          </w:p>
+        </w:tc>
+        <w:tc>
+          <w:tcPr>
+            <w:tcW w:w="2703" w:type="dxa"/>
+          </w:tcPr>
+          <w:p>
+            <w:pPr>
+              <w:spacing w:line="276" w:lineRule="auto"/>
+              <w:rPr>
+                <w:rFonts w:ascii="Times New Roman" w:hAnsi="Times New Roman" w:cs="Times New Roman"/>
+                <w:sz w:val="24"/>
+                <w:szCs w:val="24"/>
+              </w:rPr>
+            </w:pPr>
+            <w:r>
+              <w:rPr>
+                <w:rFonts w:ascii="Times New Roman" w:hAnsi="Times New Roman" w:cs="Times New Roman"/>
+                <w:sz w:val="24"/>
+                <w:szCs w:val="24"/>
+              </w:rPr>
+              <w:t>Decided at next meeting</w:t>
+            </w:r>
+          </w:p>
+        </w:tc>
+      </w:tr>
+      <w:tr>
+        <w:trPr>
+          <w:trHeight w:val="483"/>
+        </w:trPr>
+        <w:tc>
+          <w:tcPr>
+            <w:tcW w:w="6479" w:type="dxa"/>
+          </w:tcPr>
+          <w:p>
+            <w:pPr>
+              <w:spacing w:line="276" w:lineRule="auto"/>
+              <w:rPr>
+                <w:rFonts w:ascii="Times New Roman" w:hAnsi="Times New Roman" w:cs="Times New Roman"/>
+                <w:sz w:val="24"/>
+                <w:szCs w:val="24"/>
+              </w:rPr>
+            </w:pPr>
+            <w:r>
+              <w:rPr>
+                <w:rFonts w:ascii="Times New Roman" w:hAnsi="Times New Roman" w:cs="Times New Roman"/>
+                <w:sz w:val="24"/>
+                <w:szCs w:val="24"/>
+              </w:rPr>
+              <w:t xml:space="preserve">Code review – Write the section </w:t>
+            </w:r>
+          </w:p>
+        </w:tc>
+        <w:tc>
+          <w:tcPr>
+            <w:tcW w:w="2703" w:type="dxa"/>
+          </w:tcPr>
+          <w:p>
+            <w:pPr>
+              <w:spacing w:line="276" w:lineRule="auto"/>
+              <w:rPr>
+                <w:rFonts w:ascii="Times New Roman" w:hAnsi="Times New Roman" w:cs="Times New Roman"/>
+                <w:sz w:val="24"/>
+                <w:szCs w:val="24"/>
+              </w:rPr>
+            </w:pPr>
+            <w:r>
+              <w:rPr>
+                <w:rFonts w:ascii="Times New Roman" w:hAnsi="Times New Roman" w:cs="Times New Roman"/>
+                <w:sz w:val="24"/>
+                <w:szCs w:val="24"/>
+              </w:rPr>
+              <w:t>Decided at next meeting</w:t>
+            </w:r>
+          </w:p>
+        </w:tc>
+      </w:tr>
+      <w:tr>
+        <w:trPr>
+          <w:trHeight w:val="483"/>
+        </w:trPr>
+        <w:tc>
+          <w:tcPr>
+            <w:tcW w:w="6479" w:type="dxa"/>
+          </w:tcPr>
+          <w:p>
+            <w:pPr>
+              <w:spacing w:line="276" w:lineRule="auto"/>
+              <w:rPr>
+                <w:rFonts w:ascii="Times New Roman" w:hAnsi="Times New Roman" w:cs="Times New Roman"/>
+                <w:sz w:val="24"/>
+                <w:szCs w:val="24"/>
+              </w:rPr>
+            </w:pPr>
+            <w:r>
+              <w:rPr>
+                <w:rFonts w:ascii="Times New Roman" w:hAnsi="Times New Roman" w:cs="Times New Roman"/>
+                <w:sz w:val="24"/>
+                <w:szCs w:val="24"/>
+              </w:rPr>
+              <w:t>Maintainable code – Look for resources</w:t>
+            </w:r>
+          </w:p>
+        </w:tc>
+        <w:tc>
+          <w:tcPr>
+            <w:tcW w:w="2703" w:type="dxa"/>
+          </w:tcPr>
+          <w:p>
+            <w:pPr>
+              <w:spacing w:line="276" w:lineRule="auto"/>
+              <w:rPr>
+                <w:rFonts w:ascii="Times New Roman" w:hAnsi="Times New Roman" w:cs="Times New Roman"/>
+                <w:sz w:val="24"/>
+                <w:szCs w:val="24"/>
+              </w:rPr>
+            </w:pPr>
+            <w:r>
+              <w:rPr>
+                <w:rFonts w:ascii="Times New Roman" w:hAnsi="Times New Roman" w:cs="Times New Roman"/>
+                <w:sz w:val="24"/>
+                <w:szCs w:val="24"/>
+              </w:rPr>
+              <w:t>Decided at next meeting</w:t>
+            </w:r>
+          </w:p>
+        </w:tc>
+      </w:tr>
+      <w:tr>
+        <w:trPr>
+          <w:trHeight w:val="483"/>
+        </w:trPr>
+        <w:tc>
+          <w:tcPr>
+            <w:tcW w:w="6479" w:type="dxa"/>
+          </w:tcPr>
+          <w:p>
+            <w:pPr>
+              <w:spacing w:line="276" w:lineRule="auto"/>
+              <w:rPr>
+                <w:rFonts w:ascii="Times New Roman" w:hAnsi="Times New Roman" w:cs="Times New Roman"/>
+                <w:sz w:val="24"/>
+                <w:szCs w:val="24"/>
+              </w:rPr>
+            </w:pPr>
+            <w:r>
+              <w:rPr>
+                <w:rFonts w:ascii="Times New Roman" w:hAnsi="Times New Roman" w:cs="Times New Roman"/>
+                <w:sz w:val="24"/>
+                <w:szCs w:val="24"/>
+              </w:rPr>
+              <w:t>Maintainable code – Write the section</w:t>
+            </w:r>
+          </w:p>
+        </w:tc>
+        <w:tc>
+          <w:tcPr>
+            <w:tcW w:w="2703" w:type="dxa"/>
+          </w:tcPr>
+          <w:p>
+            <w:pPr>
+              <w:spacing w:line="276" w:lineRule="auto"/>
+              <w:rPr>
+                <w:rFonts w:ascii="Times New Roman" w:hAnsi="Times New Roman" w:cs="Times New Roman"/>
+                <w:sz w:val="24"/>
+                <w:szCs w:val="24"/>
+              </w:rPr>
+            </w:pPr>
+            <w:r>
+              <w:rPr>
+                <w:rFonts w:ascii="Times New Roman" w:hAnsi="Times New Roman" w:cs="Times New Roman"/>
+                <w:sz w:val="24"/>
+                <w:szCs w:val="24"/>
+              </w:rPr>
+              <w:t>Decided at next meeting</w:t>
+            </w:r>
+          </w:p>
+        </w:tc>
+      </w:tr>
+      <w:tr>
+        <w:trPr>
+          <w:trHeight w:val="483"/>
+        </w:trPr>
+        <w:tc>
+          <w:tcPr>
+            <w:tcW w:w="6479" w:type="dxa"/>
+          </w:tcPr>
+          <w:p>
+            <w:pPr>
+              <w:spacing w:line="276" w:lineRule="auto"/>
+              <w:rPr>
+                <w:rFonts w:ascii="Times New Roman" w:hAnsi="Times New Roman" w:cs="Times New Roman"/>
+                <w:sz w:val="24"/>
+                <w:szCs w:val="24"/>
+              </w:rPr>
+            </w:pPr>
+            <w:r>
+              <w:rPr>
+                <w:rFonts w:ascii="Times New Roman" w:hAnsi="Times New Roman" w:cs="Times New Roman"/>
+                <w:sz w:val="24"/>
+                <w:szCs w:val="24"/>
+              </w:rPr>
+              <w:t>Add table for Contributions &amp; Reflection list</w:t>
+            </w:r>
+          </w:p>
+        </w:tc>
+        <w:tc>
+          <w:tcPr>
+            <w:tcW w:w="2703" w:type="dxa"/>
+          </w:tcPr>
+          <w:p>
+            <w:pPr>
+              <w:spacing w:line="276" w:lineRule="auto"/>
+              <w:rPr>
+                <w:rFonts w:ascii="Times New Roman" w:hAnsi="Times New Roman" w:cs="Times New Roman"/>
+                <w:sz w:val="24"/>
+                <w:szCs w:val="24"/>
+              </w:rPr>
+            </w:pPr>
+            <w:r>
+              <w:rPr>
+                <w:rFonts w:ascii="Times New Roman" w:hAnsi="Times New Roman" w:cs="Times New Roman"/>
+                <w:sz w:val="24"/>
+                <w:szCs w:val="24"/>
+              </w:rPr>
+              <w:t>Decided at next meeting</w:t>
+            </w:r>
+          </w:p>
+        </w:tc>
+      </w:tr>
+    </w:tbl>
     <w:p/>
     <w:sectPr>
       <w:pgSz w:w="11906" w:h="16838"/>
@@ -441,7 +1663,6 @@
     <w:next w:val="Normal"/>
     <w:link w:val="Heading2Char"/>
     <w:uiPriority w:val="9"/>
-    <w:semiHidden/>
     <w:unhideWhenUsed/>
     <w:qFormat/>
     <w:rsid w:val="00A46914"/>
@@ -616,7 +1837,6 @@
   <w:style w:type="character" w:default="1" w:styleId="DefaultParagraphFont">
     <w:name w:val="Default Paragraph Font"/>
     <w:uiPriority w:val="1"/>
-    <w:semiHidden/>
     <w:unhideWhenUsed/>
   </w:style>
   <w:style w:type="table" w:default="1" w:styleId="TableNormal">
@@ -658,7 +1878,6 @@
     <w:basedOn w:val="DefaultParagraphFont"/>
     <w:link w:val="Heading2"/>
     <w:uiPriority w:val="9"/>
-    <w:semiHidden/>
     <w:rsid w:val="00A46914"/>
     <w:rPr>
       <w:rFonts w:asciiTheme="majorHAnsi" w:eastAsiaTheme="majorEastAsia" w:hAnsiTheme="majorHAnsi" w:cstheme="majorBidi"/>
@@ -929,6 +2148,97 @@
       <w:color w:val="0F4761" w:themeColor="accent1" w:themeShade="BF"/>
       <w:spacing w:val="5"/>
     </w:rPr>
+  </w:style>
+  <w:style w:type="table" w:styleId="LightList-Accent3">
+    <w:name w:val="Light List Accent 3"/>
+    <w:basedOn w:val="TableNormal"/>
+    <w:uiPriority w:val="61"/>
+    <w:rsid w:val="009626E2"/>
+    <w:pPr>
+      <w:spacing w:after="0" w:line="240" w:lineRule="auto"/>
+    </w:pPr>
+    <w:rPr>
+      <w:rFonts w:eastAsiaTheme="minorEastAsia"/>
+      <w:kern w:val="0"/>
+      <w:lang w:val="en-US"/>
+      <w14:ligatures w14:val="none"/>
+    </w:rPr>
+    <w:tblPr>
+      <w:tblStyleRowBandSize w:val="1"/>
+      <w:tblStyleColBandSize w:val="1"/>
+      <w:tblBorders>
+        <w:top w:val="single" w:sz="8" w:space="0" w:color="196B24" w:themeColor="accent3"/>
+        <w:left w:val="single" w:sz="8" w:space="0" w:color="196B24" w:themeColor="accent3"/>
+        <w:bottom w:val="single" w:sz="8" w:space="0" w:color="196B24" w:themeColor="accent3"/>
+        <w:right w:val="single" w:sz="8" w:space="0" w:color="196B24" w:themeColor="accent3"/>
+      </w:tblBorders>
+    </w:tblPr>
+    <w:tblStylePr w:type="firstRow">
+      <w:pPr>
+        <w:spacing w:before="0" w:after="0" w:line="240" w:lineRule="auto"/>
+      </w:pPr>
+      <w:rPr>
+        <w:b/>
+        <w:bCs/>
+        <w:color w:val="FFFFFF" w:themeColor="background1"/>
+      </w:rPr>
+      <w:tblPr/>
+      <w:tcPr>
+        <w:shd w:val="clear" w:color="auto" w:fill="196B24" w:themeFill="accent3"/>
+      </w:tcPr>
+    </w:tblStylePr>
+    <w:tblStylePr w:type="lastRow">
+      <w:pPr>
+        <w:spacing w:before="0" w:after="0" w:line="240" w:lineRule="auto"/>
+      </w:pPr>
+      <w:rPr>
+        <w:b/>
+        <w:bCs/>
+      </w:rPr>
+      <w:tblPr/>
+      <w:tcPr>
+        <w:tcBorders>
+          <w:top w:val="double" w:sz="6" w:space="0" w:color="196B24" w:themeColor="accent3"/>
+          <w:left w:val="single" w:sz="8" w:space="0" w:color="196B24" w:themeColor="accent3"/>
+          <w:bottom w:val="single" w:sz="8" w:space="0" w:color="196B24" w:themeColor="accent3"/>
+          <w:right w:val="single" w:sz="8" w:space="0" w:color="196B24" w:themeColor="accent3"/>
+        </w:tcBorders>
+      </w:tcPr>
+    </w:tblStylePr>
+    <w:tblStylePr w:type="firstCol">
+      <w:rPr>
+        <w:b/>
+        <w:bCs/>
+      </w:rPr>
+    </w:tblStylePr>
+    <w:tblStylePr w:type="lastCol">
+      <w:rPr>
+        <w:b/>
+        <w:bCs/>
+      </w:rPr>
+    </w:tblStylePr>
+    <w:tblStylePr w:type="band1Vert">
+      <w:tblPr/>
+      <w:tcPr>
+        <w:tcBorders>
+          <w:top w:val="single" w:sz="8" w:space="0" w:color="196B24" w:themeColor="accent3"/>
+          <w:left w:val="single" w:sz="8" w:space="0" w:color="196B24" w:themeColor="accent3"/>
+          <w:bottom w:val="single" w:sz="8" w:space="0" w:color="196B24" w:themeColor="accent3"/>
+          <w:right w:val="single" w:sz="8" w:space="0" w:color="196B24" w:themeColor="accent3"/>
+        </w:tcBorders>
+      </w:tcPr>
+    </w:tblStylePr>
+    <w:tblStylePr w:type="band1Horz">
+      <w:tblPr/>
+      <w:tcPr>
+        <w:tcBorders>
+          <w:top w:val="single" w:sz="8" w:space="0" w:color="196B24" w:themeColor="accent3"/>
+          <w:left w:val="single" w:sz="8" w:space="0" w:color="196B24" w:themeColor="accent3"/>
+          <w:bottom w:val="single" w:sz="8" w:space="0" w:color="196B24" w:themeColor="accent3"/>
+          <w:right w:val="single" w:sz="8" w:space="0" w:color="196B24" w:themeColor="accent3"/>
+        </w:tcBorders>
+      </w:tcPr>
+    </w:tblStylePr>
   </w:style>
 </w:styles>
 </file>

</xml_diff>